<commit_message>
nano and data streams added
</commit_message>
<xml_diff>
--- a/Terminal/Linux terminal commands.docx
+++ b/Terminal/Linux terminal commands.docx
@@ -259,6 +259,1149 @@
           <w:lang w:val="en-US"/>
         </w:rPr>
       </w:pPr>
+      <w:r>
+        <w:rPr>
+          <w:b/>
+          <w:bCs/>
+          <w:lang w:val="en-US"/>
+        </w:rPr>
+        <w:t>Linux File system:</w:t>
+      </w:r>
+    </w:p>
+    <w:p>
+      <w:pPr>
+        <w:spacing w:after="0"/>
+        <w:jc w:val="both"/>
+        <w:rPr>
+          <w:b/>
+          <w:bCs/>
+          <w:lang w:val="en-US"/>
+        </w:rPr>
+      </w:pPr>
+      <w:r>
+        <w:rPr>
+          <w:noProof/>
+        </w:rPr>
+        <w:drawing>
+          <wp:inline distT="0" distB="0" distL="0" distR="0" wp14:anchorId="59BD44F9" wp14:editId="19E8E581">
+            <wp:extent cx="6645910" cy="2766060"/>
+            <wp:effectExtent l="0" t="0" r="2540" b="0"/>
+            <wp:docPr id="514266148" name="Picture 1"/>
+            <wp:cNvGraphicFramePr>
+              <a:graphicFrameLocks xmlns:a="http://schemas.openxmlformats.org/drawingml/2006/main" noChangeAspect="1"/>
+            </wp:cNvGraphicFramePr>
+            <a:graphic xmlns:a="http://schemas.openxmlformats.org/drawingml/2006/main">
+              <a:graphicData uri="http://schemas.openxmlformats.org/drawingml/2006/picture">
+                <pic:pic xmlns:pic="http://schemas.openxmlformats.org/drawingml/2006/picture">
+                  <pic:nvPicPr>
+                    <pic:cNvPr id="514266148" name=""/>
+                    <pic:cNvPicPr/>
+                  </pic:nvPicPr>
+                  <pic:blipFill>
+                    <a:blip r:embed="rId5"/>
+                    <a:stretch>
+                      <a:fillRect/>
+                    </a:stretch>
+                  </pic:blipFill>
+                  <pic:spPr>
+                    <a:xfrm>
+                      <a:off x="0" y="0"/>
+                      <a:ext cx="6645910" cy="2766060"/>
+                    </a:xfrm>
+                    <a:prstGeom prst="rect">
+                      <a:avLst/>
+                    </a:prstGeom>
+                  </pic:spPr>
+                </pic:pic>
+              </a:graphicData>
+            </a:graphic>
+          </wp:inline>
+        </w:drawing>
+      </w:r>
+    </w:p>
+    <w:p>
+      <w:pPr>
+        <w:spacing w:after="0"/>
+        <w:jc w:val="both"/>
+        <w:rPr>
+          <w:b/>
+          <w:bCs/>
+          <w:lang w:val="en-US"/>
+        </w:rPr>
+      </w:pPr>
+      <w:r>
+        <w:rPr>
+          <w:b/>
+          <w:bCs/>
+          <w:lang w:val="en-US"/>
+        </w:rPr>
+        <w:t>Major directories in root directory:</w:t>
+      </w:r>
+    </w:p>
+    <w:p>
+      <w:pPr>
+        <w:spacing w:after="0"/>
+        <w:jc w:val="both"/>
+        <w:rPr>
+          <w:b/>
+          <w:bCs/>
+          <w:lang w:val="en-US"/>
+        </w:rPr>
+      </w:pPr>
+    </w:p>
+    <w:tbl>
+      <w:tblPr>
+        <w:tblStyle w:val="TableGrid"/>
+        <w:tblW w:w="0" w:type="auto"/>
+        <w:tblLook w:val="04A0" w:firstRow="1" w:lastRow="0" w:firstColumn="1" w:lastColumn="0" w:noHBand="0" w:noVBand="1"/>
+      </w:tblPr>
+      <w:tblGrid>
+        <w:gridCol w:w="1838"/>
+        <w:gridCol w:w="8618"/>
+      </w:tblGrid>
+      <w:tr>
+        <w:tc>
+          <w:tcPr>
+            <w:tcW w:w="1838" w:type="dxa"/>
+          </w:tcPr>
+          <w:p>
+            <w:pPr>
+              <w:jc w:val="both"/>
+              <w:rPr>
+                <w:rFonts w:cstheme="minorHAnsi"/>
+                <w:b/>
+                <w:bCs/>
+                <w:color w:val="FF0000"/>
+                <w:szCs w:val="22"/>
+                <w:lang w:val="en-US"/>
+              </w:rPr>
+            </w:pPr>
+            <w:r>
+              <w:rPr>
+                <w:rStyle w:val="HTMLCode"/>
+                <w:rFonts w:asciiTheme="minorHAnsi" w:eastAsiaTheme="minorHAnsi" w:hAnsiTheme="minorHAnsi" w:cstheme="minorHAnsi"/>
+                <w:color w:val="FF0000"/>
+                <w:sz w:val="22"/>
+                <w:szCs w:val="22"/>
+              </w:rPr>
+              <w:t>/</w:t>
+            </w:r>
+          </w:p>
+        </w:tc>
+        <w:tc>
+          <w:tcPr>
+            <w:tcW w:w="8618" w:type="dxa"/>
+          </w:tcPr>
+          <w:p>
+            <w:pPr>
+              <w:jc w:val="both"/>
+              <w:rPr>
+                <w:rFonts w:cstheme="minorHAnsi"/>
+                <w:b/>
+                <w:bCs/>
+                <w:color w:val="0D0D0D" w:themeColor="text1" w:themeTint="F2"/>
+                <w:szCs w:val="22"/>
+                <w:lang w:val="en-US"/>
+              </w:rPr>
+            </w:pPr>
+            <w:r>
+              <w:rPr>
+                <w:rFonts w:cstheme="minorHAnsi"/>
+                <w:color w:val="0D0D0D" w:themeColor="text1" w:themeTint="F2"/>
+                <w:szCs w:val="22"/>
+              </w:rPr>
+              <w:t>The top-level directory is the root filesystem and contains all of the files required to boot the operating system before other filesystems are mounted as well as the files required to boot the other filesystems. After boot, all of the other filesystems are mounted at standard mount points as subdirectories of the root.</w:t>
+            </w:r>
+          </w:p>
+        </w:tc>
+      </w:tr>
+      <w:tr>
+        <w:tc>
+          <w:tcPr>
+            <w:tcW w:w="1838" w:type="dxa"/>
+          </w:tcPr>
+          <w:p>
+            <w:pPr>
+              <w:jc w:val="both"/>
+              <w:rPr>
+                <w:rFonts w:cstheme="minorHAnsi"/>
+                <w:b/>
+                <w:bCs/>
+                <w:color w:val="FF0000"/>
+                <w:szCs w:val="22"/>
+                <w:lang w:val="en-US"/>
+              </w:rPr>
+            </w:pPr>
+            <w:r>
+              <w:rPr>
+                <w:rStyle w:val="HTMLCode"/>
+                <w:rFonts w:asciiTheme="minorHAnsi" w:eastAsiaTheme="minorHAnsi" w:hAnsiTheme="minorHAnsi" w:cstheme="minorHAnsi"/>
+                <w:color w:val="FF0000"/>
+                <w:sz w:val="22"/>
+                <w:szCs w:val="22"/>
+              </w:rPr>
+              <w:t>/bin</w:t>
+            </w:r>
+          </w:p>
+        </w:tc>
+        <w:tc>
+          <w:tcPr>
+            <w:tcW w:w="8618" w:type="dxa"/>
+          </w:tcPr>
+          <w:p>
+            <w:pPr>
+              <w:jc w:val="both"/>
+              <w:rPr>
+                <w:rFonts w:cstheme="minorHAnsi"/>
+                <w:b/>
+                <w:bCs/>
+                <w:color w:val="0D0D0D" w:themeColor="text1" w:themeTint="F2"/>
+                <w:szCs w:val="22"/>
+                <w:lang w:val="en-US"/>
+              </w:rPr>
+            </w:pPr>
+            <w:r>
+              <w:rPr>
+                <w:rFonts w:cstheme="minorHAnsi"/>
+                <w:color w:val="0D0D0D" w:themeColor="text1" w:themeTint="F2"/>
+                <w:szCs w:val="22"/>
+              </w:rPr>
+              <w:t>Contains essential command binaries.</w:t>
+            </w:r>
+            <w:r>
+              <w:rPr>
+                <w:rFonts w:cstheme="minorHAnsi"/>
+                <w:color w:val="0D0D0D" w:themeColor="text1" w:themeTint="F2"/>
+                <w:szCs w:val="22"/>
+              </w:rPr>
+              <w:t xml:space="preserve"> Holds system level binary files (system binaries). </w:t>
+            </w:r>
+          </w:p>
+        </w:tc>
+      </w:tr>
+      <w:tr>
+        <w:tc>
+          <w:tcPr>
+            <w:tcW w:w="1838" w:type="dxa"/>
+          </w:tcPr>
+          <w:p>
+            <w:pPr>
+              <w:jc w:val="both"/>
+              <w:rPr>
+                <w:rStyle w:val="HTMLCode"/>
+                <w:rFonts w:asciiTheme="minorHAnsi" w:eastAsiaTheme="minorHAnsi" w:hAnsiTheme="minorHAnsi" w:cstheme="minorHAnsi"/>
+                <w:color w:val="FF0000"/>
+                <w:sz w:val="22"/>
+                <w:szCs w:val="22"/>
+              </w:rPr>
+            </w:pPr>
+            <w:r>
+              <w:rPr>
+                <w:rStyle w:val="HTMLCode"/>
+                <w:rFonts w:asciiTheme="minorHAnsi" w:eastAsiaTheme="minorHAnsi" w:hAnsiTheme="minorHAnsi" w:cstheme="minorHAnsi"/>
+                <w:color w:val="FF0000"/>
+                <w:sz w:val="22"/>
+                <w:szCs w:val="22"/>
+              </w:rPr>
+              <w:t>/sbin</w:t>
+            </w:r>
+          </w:p>
+        </w:tc>
+        <w:tc>
+          <w:tcPr>
+            <w:tcW w:w="8618" w:type="dxa"/>
+          </w:tcPr>
+          <w:p>
+            <w:pPr>
+              <w:jc w:val="both"/>
+              <w:rPr>
+                <w:rFonts w:cstheme="minorHAnsi"/>
+                <w:color w:val="0D0D0D" w:themeColor="text1" w:themeTint="F2"/>
+                <w:szCs w:val="22"/>
+              </w:rPr>
+            </w:pPr>
+            <w:r>
+              <w:rPr>
+                <w:rFonts w:cstheme="minorHAnsi"/>
+                <w:color w:val="0D0D0D" w:themeColor="text1" w:themeTint="F2"/>
+                <w:szCs w:val="22"/>
+              </w:rPr>
+              <w:t>Contains executable binaries used by the super user (root if sudo group has no other member).</w:t>
+            </w:r>
+          </w:p>
+        </w:tc>
+      </w:tr>
+      <w:tr>
+        <w:tc>
+          <w:tcPr>
+            <w:tcW w:w="1838" w:type="dxa"/>
+          </w:tcPr>
+          <w:p>
+            <w:pPr>
+              <w:jc w:val="both"/>
+              <w:rPr>
+                <w:rFonts w:cstheme="minorHAnsi"/>
+                <w:b/>
+                <w:bCs/>
+                <w:color w:val="FF0000"/>
+                <w:szCs w:val="22"/>
+                <w:lang w:val="en-US"/>
+              </w:rPr>
+            </w:pPr>
+            <w:r>
+              <w:rPr>
+                <w:rStyle w:val="HTMLCode"/>
+                <w:rFonts w:asciiTheme="minorHAnsi" w:eastAsiaTheme="minorHAnsi" w:hAnsiTheme="minorHAnsi" w:cstheme="minorHAnsi"/>
+                <w:color w:val="FF0000"/>
+                <w:sz w:val="22"/>
+                <w:szCs w:val="22"/>
+              </w:rPr>
+              <w:t>/boot</w:t>
+            </w:r>
+          </w:p>
+        </w:tc>
+        <w:tc>
+          <w:tcPr>
+            <w:tcW w:w="8618" w:type="dxa"/>
+          </w:tcPr>
+          <w:p>
+            <w:pPr>
+              <w:jc w:val="both"/>
+              <w:rPr>
+                <w:rFonts w:cstheme="minorHAnsi"/>
+                <w:b/>
+                <w:bCs/>
+                <w:color w:val="0D0D0D" w:themeColor="text1" w:themeTint="F2"/>
+                <w:szCs w:val="22"/>
+                <w:lang w:val="en-US"/>
+              </w:rPr>
+            </w:pPr>
+            <w:r>
+              <w:rPr>
+                <w:rFonts w:cstheme="minorHAnsi"/>
+                <w:color w:val="0D0D0D" w:themeColor="text1" w:themeTint="F2"/>
+                <w:szCs w:val="22"/>
+              </w:rPr>
+              <w:t>Consists of the static bootloader, kernel executable, and files required to boot the Linux OS.</w:t>
+            </w:r>
+          </w:p>
+        </w:tc>
+      </w:tr>
+      <w:tr>
+        <w:tc>
+          <w:tcPr>
+            <w:tcW w:w="1838" w:type="dxa"/>
+          </w:tcPr>
+          <w:p>
+            <w:pPr>
+              <w:jc w:val="both"/>
+              <w:rPr>
+                <w:rFonts w:cstheme="minorHAnsi"/>
+                <w:b/>
+                <w:bCs/>
+                <w:color w:val="FF0000"/>
+                <w:szCs w:val="22"/>
+                <w:lang w:val="en-US"/>
+              </w:rPr>
+            </w:pPr>
+            <w:r>
+              <w:rPr>
+                <w:rStyle w:val="HTMLCode"/>
+                <w:rFonts w:asciiTheme="minorHAnsi" w:eastAsiaTheme="minorHAnsi" w:hAnsiTheme="minorHAnsi" w:cstheme="minorHAnsi"/>
+                <w:color w:val="FF0000"/>
+                <w:sz w:val="22"/>
+                <w:szCs w:val="22"/>
+              </w:rPr>
+              <w:t>/dev</w:t>
+            </w:r>
+          </w:p>
+        </w:tc>
+        <w:tc>
+          <w:tcPr>
+            <w:tcW w:w="8618" w:type="dxa"/>
+          </w:tcPr>
+          <w:p>
+            <w:pPr>
+              <w:jc w:val="both"/>
+              <w:rPr>
+                <w:rFonts w:cstheme="minorHAnsi"/>
+                <w:b/>
+                <w:bCs/>
+                <w:color w:val="0D0D0D" w:themeColor="text1" w:themeTint="F2"/>
+                <w:szCs w:val="22"/>
+                <w:lang w:val="en-US"/>
+              </w:rPr>
+            </w:pPr>
+            <w:r>
+              <w:rPr>
+                <w:rFonts w:cstheme="minorHAnsi"/>
+                <w:color w:val="0D0D0D" w:themeColor="text1" w:themeTint="F2"/>
+                <w:szCs w:val="22"/>
+              </w:rPr>
+              <w:t>Contains device files to facilitate access to every hardware device attached to the system.</w:t>
+            </w:r>
+            <w:r>
+              <w:rPr>
+                <w:rFonts w:cstheme="minorHAnsi"/>
+                <w:color w:val="0D0D0D" w:themeColor="text1" w:themeTint="F2"/>
+                <w:szCs w:val="22"/>
+              </w:rPr>
+              <w:t xml:space="preserve"> NOTE: /dev/null is directory which deletes automatically whatever is pushed into it.</w:t>
+            </w:r>
+          </w:p>
+        </w:tc>
+      </w:tr>
+      <w:tr>
+        <w:tc>
+          <w:tcPr>
+            <w:tcW w:w="1838" w:type="dxa"/>
+          </w:tcPr>
+          <w:p>
+            <w:pPr>
+              <w:jc w:val="both"/>
+              <w:rPr>
+                <w:rFonts w:cstheme="minorHAnsi"/>
+                <w:b/>
+                <w:bCs/>
+                <w:color w:val="FF0000"/>
+                <w:szCs w:val="22"/>
+                <w:lang w:val="en-US"/>
+              </w:rPr>
+            </w:pPr>
+            <w:r>
+              <w:rPr>
+                <w:rStyle w:val="HTMLCode"/>
+                <w:rFonts w:asciiTheme="minorHAnsi" w:eastAsiaTheme="minorHAnsi" w:hAnsiTheme="minorHAnsi" w:cstheme="minorHAnsi"/>
+                <w:color w:val="FF0000"/>
+                <w:sz w:val="22"/>
+                <w:szCs w:val="22"/>
+              </w:rPr>
+              <w:t>/etc</w:t>
+            </w:r>
+          </w:p>
+        </w:tc>
+        <w:tc>
+          <w:tcPr>
+            <w:tcW w:w="8618" w:type="dxa"/>
+          </w:tcPr>
+          <w:p>
+            <w:pPr>
+              <w:jc w:val="both"/>
+              <w:rPr>
+                <w:rFonts w:cstheme="minorHAnsi"/>
+                <w:b/>
+                <w:bCs/>
+                <w:color w:val="0D0D0D" w:themeColor="text1" w:themeTint="F2"/>
+                <w:szCs w:val="22"/>
+                <w:lang w:val="en-US"/>
+              </w:rPr>
+            </w:pPr>
+            <w:r>
+              <w:rPr>
+                <w:rFonts w:cstheme="minorHAnsi"/>
+                <w:color w:val="0D0D0D" w:themeColor="text1" w:themeTint="F2"/>
+                <w:szCs w:val="22"/>
+              </w:rPr>
+              <w:t xml:space="preserve">Home to </w:t>
+            </w:r>
+            <w:r>
+              <w:rPr>
+                <w:rFonts w:cstheme="minorHAnsi"/>
+                <w:color w:val="0D0D0D" w:themeColor="text1" w:themeTint="F2"/>
+                <w:szCs w:val="22"/>
+              </w:rPr>
+              <w:t>Local system</w:t>
+            </w:r>
+            <w:r>
+              <w:rPr>
+                <w:rFonts w:cstheme="minorHAnsi"/>
+                <w:color w:val="0D0D0D" w:themeColor="text1" w:themeTint="F2"/>
+                <w:szCs w:val="22"/>
+              </w:rPr>
+              <w:t>-wide</w:t>
+            </w:r>
+            <w:r>
+              <w:rPr>
+                <w:rFonts w:cstheme="minorHAnsi"/>
+                <w:color w:val="0D0D0D" w:themeColor="text1" w:themeTint="F2"/>
+                <w:szCs w:val="22"/>
+              </w:rPr>
+              <w:t xml:space="preserve"> configuration files. Configuration files for installed applications may be saved here as well.</w:t>
+            </w:r>
+            <w:r>
+              <w:rPr>
+                <w:rFonts w:cstheme="minorHAnsi"/>
+                <w:color w:val="0D0D0D" w:themeColor="text1" w:themeTint="F2"/>
+                <w:szCs w:val="22"/>
+              </w:rPr>
+              <w:t xml:space="preserve"> (.conf files)</w:t>
+            </w:r>
+          </w:p>
+        </w:tc>
+      </w:tr>
+      <w:tr>
+        <w:tc>
+          <w:tcPr>
+            <w:tcW w:w="1838" w:type="dxa"/>
+          </w:tcPr>
+          <w:p>
+            <w:pPr>
+              <w:jc w:val="both"/>
+              <w:rPr>
+                <w:rFonts w:cstheme="minorHAnsi"/>
+                <w:b/>
+                <w:bCs/>
+                <w:color w:val="FF0000"/>
+                <w:szCs w:val="22"/>
+                <w:lang w:val="en-US"/>
+              </w:rPr>
+            </w:pPr>
+            <w:r>
+              <w:rPr>
+                <w:rStyle w:val="HTMLCode"/>
+                <w:rFonts w:asciiTheme="minorHAnsi" w:eastAsiaTheme="minorHAnsi" w:hAnsiTheme="minorHAnsi" w:cstheme="minorHAnsi"/>
+                <w:color w:val="FF0000"/>
+                <w:sz w:val="22"/>
+                <w:szCs w:val="22"/>
+              </w:rPr>
+              <w:t>/home</w:t>
+            </w:r>
+          </w:p>
+        </w:tc>
+        <w:tc>
+          <w:tcPr>
+            <w:tcW w:w="8618" w:type="dxa"/>
+          </w:tcPr>
+          <w:p>
+            <w:pPr>
+              <w:jc w:val="both"/>
+              <w:rPr>
+                <w:rFonts w:cstheme="minorHAnsi"/>
+                <w:b/>
+                <w:bCs/>
+                <w:color w:val="0D0D0D" w:themeColor="text1" w:themeTint="F2"/>
+                <w:szCs w:val="22"/>
+                <w:lang w:val="en-US"/>
+              </w:rPr>
+            </w:pPr>
+            <w:r>
+              <w:rPr>
+                <w:rFonts w:cstheme="minorHAnsi"/>
+                <w:color w:val="0D0D0D" w:themeColor="text1" w:themeTint="F2"/>
+                <w:szCs w:val="22"/>
+              </w:rPr>
+              <w:t>Each user on the system has a subdirectory here for storage.</w:t>
+            </w:r>
+          </w:p>
+        </w:tc>
+      </w:tr>
+      <w:tr>
+        <w:tc>
+          <w:tcPr>
+            <w:tcW w:w="1838" w:type="dxa"/>
+          </w:tcPr>
+          <w:p>
+            <w:pPr>
+              <w:jc w:val="both"/>
+              <w:rPr>
+                <w:rFonts w:cstheme="minorHAnsi"/>
+                <w:b/>
+                <w:bCs/>
+                <w:color w:val="FF0000"/>
+                <w:szCs w:val="22"/>
+                <w:lang w:val="en-US"/>
+              </w:rPr>
+            </w:pPr>
+            <w:r>
+              <w:rPr>
+                <w:rStyle w:val="HTMLCode"/>
+                <w:rFonts w:asciiTheme="minorHAnsi" w:eastAsiaTheme="minorHAnsi" w:hAnsiTheme="minorHAnsi" w:cstheme="minorHAnsi"/>
+                <w:color w:val="FF0000"/>
+                <w:sz w:val="22"/>
+                <w:szCs w:val="22"/>
+              </w:rPr>
+              <w:t>/lib</w:t>
+            </w:r>
+          </w:p>
+        </w:tc>
+        <w:tc>
+          <w:tcPr>
+            <w:tcW w:w="8618" w:type="dxa"/>
+          </w:tcPr>
+          <w:p>
+            <w:pPr>
+              <w:jc w:val="both"/>
+              <w:rPr>
+                <w:rFonts w:cstheme="minorHAnsi"/>
+                <w:b/>
+                <w:bCs/>
+                <w:color w:val="0D0D0D" w:themeColor="text1" w:themeTint="F2"/>
+                <w:szCs w:val="22"/>
+                <w:lang w:val="en-US"/>
+              </w:rPr>
+            </w:pPr>
+            <w:r>
+              <w:rPr>
+                <w:rFonts w:cstheme="minorHAnsi"/>
+                <w:color w:val="0D0D0D" w:themeColor="text1" w:themeTint="F2"/>
+                <w:szCs w:val="22"/>
+              </w:rPr>
+              <w:t>Shared library files that are required for system boot.</w:t>
+            </w:r>
+          </w:p>
+        </w:tc>
+      </w:tr>
+      <w:tr>
+        <w:tc>
+          <w:tcPr>
+            <w:tcW w:w="1838" w:type="dxa"/>
+          </w:tcPr>
+          <w:p>
+            <w:pPr>
+              <w:jc w:val="both"/>
+              <w:rPr>
+                <w:rFonts w:cstheme="minorHAnsi"/>
+                <w:b/>
+                <w:bCs/>
+                <w:color w:val="FF0000"/>
+                <w:szCs w:val="22"/>
+                <w:lang w:val="en-US"/>
+              </w:rPr>
+            </w:pPr>
+            <w:r>
+              <w:rPr>
+                <w:rStyle w:val="HTMLCode"/>
+                <w:rFonts w:asciiTheme="minorHAnsi" w:eastAsiaTheme="minorHAnsi" w:hAnsiTheme="minorHAnsi" w:cstheme="minorHAnsi"/>
+                <w:color w:val="FF0000"/>
+                <w:sz w:val="22"/>
+                <w:szCs w:val="22"/>
+              </w:rPr>
+              <w:t>/media</w:t>
+            </w:r>
+          </w:p>
+        </w:tc>
+        <w:tc>
+          <w:tcPr>
+            <w:tcW w:w="8618" w:type="dxa"/>
+          </w:tcPr>
+          <w:p>
+            <w:pPr>
+              <w:jc w:val="both"/>
+              <w:rPr>
+                <w:rFonts w:cstheme="minorHAnsi"/>
+                <w:b/>
+                <w:bCs/>
+                <w:color w:val="0D0D0D" w:themeColor="text1" w:themeTint="F2"/>
+                <w:szCs w:val="22"/>
+                <w:lang w:val="en-US"/>
+              </w:rPr>
+            </w:pPr>
+            <w:r>
+              <w:rPr>
+                <w:rFonts w:cstheme="minorHAnsi"/>
+                <w:color w:val="0D0D0D" w:themeColor="text1" w:themeTint="F2"/>
+                <w:szCs w:val="22"/>
+              </w:rPr>
+              <w:t xml:space="preserve">Holds files system for </w:t>
+            </w:r>
+            <w:r>
+              <w:rPr>
+                <w:rFonts w:cstheme="minorHAnsi"/>
+                <w:color w:val="0D0D0D" w:themeColor="text1" w:themeTint="F2"/>
+                <w:szCs w:val="22"/>
+              </w:rPr>
+              <w:t>External removable media devices such as USB drives are mounted here.</w:t>
+            </w:r>
+          </w:p>
+        </w:tc>
+      </w:tr>
+      <w:tr>
+        <w:tc>
+          <w:tcPr>
+            <w:tcW w:w="1838" w:type="dxa"/>
+          </w:tcPr>
+          <w:p>
+            <w:pPr>
+              <w:jc w:val="both"/>
+              <w:rPr>
+                <w:rFonts w:cstheme="minorHAnsi"/>
+                <w:b/>
+                <w:bCs/>
+                <w:color w:val="FF0000"/>
+                <w:szCs w:val="22"/>
+                <w:lang w:val="en-US"/>
+              </w:rPr>
+            </w:pPr>
+            <w:r>
+              <w:rPr>
+                <w:rStyle w:val="HTMLCode"/>
+                <w:rFonts w:asciiTheme="minorHAnsi" w:eastAsiaTheme="minorHAnsi" w:hAnsiTheme="minorHAnsi" w:cstheme="minorHAnsi"/>
+                <w:color w:val="FF0000"/>
+                <w:sz w:val="22"/>
+                <w:szCs w:val="22"/>
+              </w:rPr>
+              <w:t>/mnt</w:t>
+            </w:r>
+          </w:p>
+        </w:tc>
+        <w:tc>
+          <w:tcPr>
+            <w:tcW w:w="8618" w:type="dxa"/>
+          </w:tcPr>
+          <w:p>
+            <w:pPr>
+              <w:jc w:val="both"/>
+              <w:rPr>
+                <w:rFonts w:cstheme="minorHAnsi"/>
+                <w:b/>
+                <w:bCs/>
+                <w:color w:val="0D0D0D" w:themeColor="text1" w:themeTint="F2"/>
+                <w:szCs w:val="22"/>
+                <w:lang w:val="en-US"/>
+              </w:rPr>
+            </w:pPr>
+            <w:r>
+              <w:rPr>
+                <w:rFonts w:cstheme="minorHAnsi"/>
+                <w:color w:val="0D0D0D" w:themeColor="text1" w:themeTint="F2"/>
+                <w:szCs w:val="22"/>
+              </w:rPr>
+              <w:t>Temporary mount point for regular filesystems.</w:t>
+            </w:r>
+          </w:p>
+        </w:tc>
+      </w:tr>
+      <w:tr>
+        <w:tc>
+          <w:tcPr>
+            <w:tcW w:w="1838" w:type="dxa"/>
+          </w:tcPr>
+          <w:p>
+            <w:pPr>
+              <w:jc w:val="both"/>
+              <w:rPr>
+                <w:rFonts w:cstheme="minorHAnsi"/>
+                <w:b/>
+                <w:bCs/>
+                <w:color w:val="FF0000"/>
+                <w:szCs w:val="22"/>
+                <w:lang w:val="en-US"/>
+              </w:rPr>
+            </w:pPr>
+            <w:r>
+              <w:rPr>
+                <w:rStyle w:val="HTMLCode"/>
+                <w:rFonts w:asciiTheme="minorHAnsi" w:eastAsiaTheme="minorHAnsi" w:hAnsiTheme="minorHAnsi" w:cstheme="minorHAnsi"/>
+                <w:color w:val="FF0000"/>
+                <w:sz w:val="22"/>
+                <w:szCs w:val="22"/>
+              </w:rPr>
+              <w:t>/opt</w:t>
+            </w:r>
+          </w:p>
+        </w:tc>
+        <w:tc>
+          <w:tcPr>
+            <w:tcW w:w="8618" w:type="dxa"/>
+          </w:tcPr>
+          <w:p>
+            <w:pPr>
+              <w:jc w:val="both"/>
+              <w:rPr>
+                <w:rFonts w:cstheme="minorHAnsi"/>
+                <w:b/>
+                <w:bCs/>
+                <w:color w:val="0D0D0D" w:themeColor="text1" w:themeTint="F2"/>
+                <w:szCs w:val="22"/>
+                <w:lang w:val="en-US"/>
+              </w:rPr>
+            </w:pPr>
+            <w:r>
+              <w:rPr>
+                <w:rFonts w:cstheme="minorHAnsi"/>
+                <w:color w:val="0D0D0D" w:themeColor="text1" w:themeTint="F2"/>
+                <w:szCs w:val="22"/>
+              </w:rPr>
+              <w:t>Optional files such as third-party tools can be saved here.</w:t>
+            </w:r>
+          </w:p>
+        </w:tc>
+      </w:tr>
+      <w:tr>
+        <w:tc>
+          <w:tcPr>
+            <w:tcW w:w="1838" w:type="dxa"/>
+          </w:tcPr>
+          <w:p>
+            <w:pPr>
+              <w:jc w:val="both"/>
+              <w:rPr>
+                <w:rStyle w:val="HTMLCode"/>
+                <w:rFonts w:asciiTheme="minorHAnsi" w:eastAsiaTheme="minorHAnsi" w:hAnsiTheme="minorHAnsi" w:cstheme="minorHAnsi"/>
+                <w:color w:val="FF0000"/>
+                <w:sz w:val="22"/>
+                <w:szCs w:val="22"/>
+              </w:rPr>
+            </w:pPr>
+            <w:r>
+              <w:rPr>
+                <w:rStyle w:val="HTMLCode"/>
+                <w:rFonts w:asciiTheme="minorHAnsi" w:eastAsiaTheme="minorHAnsi" w:hAnsiTheme="minorHAnsi" w:cstheme="minorHAnsi"/>
+                <w:color w:val="FF0000"/>
+                <w:sz w:val="22"/>
+                <w:szCs w:val="22"/>
+              </w:rPr>
+              <w:t>/root</w:t>
+            </w:r>
+          </w:p>
+        </w:tc>
+        <w:tc>
+          <w:tcPr>
+            <w:tcW w:w="8618" w:type="dxa"/>
+          </w:tcPr>
+          <w:p>
+            <w:pPr>
+              <w:jc w:val="both"/>
+              <w:rPr>
+                <w:rFonts w:cstheme="minorHAnsi"/>
+                <w:color w:val="0D0D0D" w:themeColor="text1" w:themeTint="F2"/>
+                <w:szCs w:val="22"/>
+              </w:rPr>
+            </w:pPr>
+            <w:r>
+              <w:rPr>
+                <w:rFonts w:cstheme="minorHAnsi"/>
+                <w:color w:val="0D0D0D" w:themeColor="text1" w:themeTint="F2"/>
+                <w:szCs w:val="22"/>
+              </w:rPr>
+              <w:t>Like Special /home dir for super user</w:t>
+            </w:r>
+          </w:p>
+        </w:tc>
+      </w:tr>
+      <w:tr>
+        <w:tc>
+          <w:tcPr>
+            <w:tcW w:w="1838" w:type="dxa"/>
+          </w:tcPr>
+          <w:p>
+            <w:pPr>
+              <w:jc w:val="both"/>
+              <w:rPr>
+                <w:rStyle w:val="HTMLCode"/>
+                <w:rFonts w:asciiTheme="minorHAnsi" w:eastAsiaTheme="minorHAnsi" w:hAnsiTheme="minorHAnsi" w:cstheme="minorHAnsi"/>
+                <w:color w:val="FF0000"/>
+                <w:sz w:val="22"/>
+                <w:szCs w:val="22"/>
+              </w:rPr>
+            </w:pPr>
+            <w:r>
+              <w:rPr>
+                <w:rStyle w:val="HTMLCode"/>
+                <w:rFonts w:asciiTheme="minorHAnsi" w:eastAsiaTheme="minorHAnsi" w:hAnsiTheme="minorHAnsi" w:cstheme="minorHAnsi"/>
+                <w:color w:val="FF0000"/>
+                <w:sz w:val="22"/>
+                <w:szCs w:val="22"/>
+              </w:rPr>
+              <w:t>/temp</w:t>
+            </w:r>
+          </w:p>
+        </w:tc>
+        <w:tc>
+          <w:tcPr>
+            <w:tcW w:w="8618" w:type="dxa"/>
+          </w:tcPr>
+          <w:p>
+            <w:pPr>
+              <w:jc w:val="both"/>
+              <w:rPr>
+                <w:rFonts w:cstheme="minorHAnsi"/>
+                <w:color w:val="0D0D0D" w:themeColor="text1" w:themeTint="F2"/>
+                <w:szCs w:val="22"/>
+              </w:rPr>
+            </w:pPr>
+            <w:r>
+              <w:rPr>
+                <w:rFonts w:cstheme="minorHAnsi"/>
+                <w:color w:val="0D0D0D" w:themeColor="text1" w:themeTint="F2"/>
+                <w:szCs w:val="22"/>
+              </w:rPr>
+              <w:t>Directory holding temporary files for the running services</w:t>
+            </w:r>
+          </w:p>
+        </w:tc>
+      </w:tr>
+      <w:tr>
+        <w:tc>
+          <w:tcPr>
+            <w:tcW w:w="1838" w:type="dxa"/>
+          </w:tcPr>
+          <w:p>
+            <w:pPr>
+              <w:jc w:val="both"/>
+              <w:rPr>
+                <w:rStyle w:val="HTMLCode"/>
+                <w:rFonts w:asciiTheme="minorHAnsi" w:eastAsiaTheme="minorHAnsi" w:hAnsiTheme="minorHAnsi" w:cstheme="minorHAnsi"/>
+                <w:color w:val="FF0000"/>
+                <w:sz w:val="22"/>
+                <w:szCs w:val="22"/>
+              </w:rPr>
+            </w:pPr>
+            <w:r>
+              <w:rPr>
+                <w:rStyle w:val="HTMLCode"/>
+                <w:rFonts w:asciiTheme="minorHAnsi" w:eastAsiaTheme="minorHAnsi" w:hAnsiTheme="minorHAnsi" w:cstheme="minorHAnsi"/>
+                <w:color w:val="FF0000"/>
+                <w:sz w:val="22"/>
+                <w:szCs w:val="22"/>
+              </w:rPr>
+              <w:t>/var</w:t>
+            </w:r>
+          </w:p>
+        </w:tc>
+        <w:tc>
+          <w:tcPr>
+            <w:tcW w:w="8618" w:type="dxa"/>
+          </w:tcPr>
+          <w:p>
+            <w:pPr>
+              <w:jc w:val="both"/>
+              <w:rPr>
+                <w:rFonts w:cstheme="minorHAnsi"/>
+                <w:color w:val="0D0D0D" w:themeColor="text1" w:themeTint="F2"/>
+                <w:szCs w:val="22"/>
+              </w:rPr>
+            </w:pPr>
+            <w:r>
+              <w:rPr>
+                <w:rFonts w:cstheme="minorHAnsi"/>
+                <w:color w:val="0D0D0D" w:themeColor="text1" w:themeTint="F2"/>
+                <w:szCs w:val="22"/>
+              </w:rPr>
+              <w:t>Directory holding log files for applications and system srevices and tasks.</w:t>
+            </w:r>
+          </w:p>
+        </w:tc>
+      </w:tr>
+    </w:tbl>
+    <w:p>
+      <w:pPr>
+        <w:spacing w:after="0"/>
+        <w:jc w:val="both"/>
+        <w:rPr>
+          <w:lang w:val="en-US"/>
+        </w:rPr>
+      </w:pPr>
+      <w:r>
+        <w:rPr>
+          <w:b/>
+          <w:bCs/>
+          <w:lang w:val="en-US"/>
+        </w:rPr>
+        <w:t xml:space="preserve">Note: </w:t>
+      </w:r>
+      <w:r>
+        <w:rPr>
+          <w:lang w:val="en-US"/>
+        </w:rPr>
+        <w:t xml:space="preserve">/bin contains essential system binaries that are needed for the system to boot and perform basic operations even before user gets mounted at boot time. Where as /usr/bin holds non-essential system binaries for user programs. </w:t>
+      </w:r>
+      <w:r>
+        <w:rPr>
+          <w:lang w:val="en-US"/>
+        </w:rPr>
+        <w:lastRenderedPageBreak/>
+        <w:t>And usr/local/bin holds installed program’s executable binaries.</w:t>
+      </w:r>
+      <w:r>
+        <w:rPr>
+          <w:lang w:val="en-US"/>
+        </w:rPr>
+        <w:t xml:space="preserve"> </w:t>
+      </w:r>
+      <w:r>
+        <w:rPr>
+          <w:lang w:val="en-US"/>
+        </w:rPr>
+        <w:t>In summary, /bin contains essential binaries for system operation, /usr/bin holds non-essential user binaries, and /usr/local/bin is for locally installed software that is not part of the system's package management.</w:t>
+      </w:r>
+    </w:p>
+    <w:p>
+      <w:pPr>
+        <w:spacing w:after="0"/>
+        <w:jc w:val="both"/>
+        <w:rPr>
+          <w:b/>
+          <w:bCs/>
+          <w:lang w:val="en-US"/>
+        </w:rPr>
+      </w:pPr>
+    </w:p>
+    <w:p>
+      <w:pPr>
+        <w:spacing w:after="0"/>
+        <w:jc w:val="both"/>
+        <w:rPr>
+          <w:b/>
+          <w:bCs/>
+          <w:lang w:val="en-US"/>
+        </w:rPr>
+      </w:pPr>
+      <w:r>
+        <w:rPr>
+          <w:b/>
+          <w:bCs/>
+          <w:lang w:val="en-US"/>
+        </w:rPr>
+        <w:t xml:space="preserve">Note: /media holds FS of the </w:t>
+      </w:r>
+      <w:r>
+        <w:rPr>
+          <w:b/>
+          <w:bCs/>
+          <w:lang w:val="en-US"/>
+        </w:rPr>
+        <w:t xml:space="preserve">devices in </w:t>
+      </w:r>
+      <w:r>
+        <w:rPr>
+          <w:b/>
+          <w:bCs/>
+          <w:lang w:val="en-US"/>
+        </w:rPr>
+        <w:t>/dev</w:t>
+      </w:r>
+      <w:r>
+        <w:rPr>
+          <w:b/>
+          <w:bCs/>
+          <w:lang w:val="en-US"/>
+        </w:rPr>
+        <w:t>,</w:t>
+      </w:r>
+      <w:r>
+        <w:rPr>
+          <w:b/>
+          <w:bCs/>
+          <w:lang w:val="en-US"/>
+        </w:rPr>
+        <w:t xml:space="preserve"> attached</w:t>
+      </w:r>
+      <w:r>
+        <w:rPr>
+          <w:b/>
+          <w:bCs/>
+          <w:lang w:val="en-US"/>
+        </w:rPr>
+        <w:t xml:space="preserve"> to the file tree</w:t>
+      </w:r>
+      <w:r>
+        <w:rPr>
+          <w:b/>
+          <w:bCs/>
+          <w:lang w:val="en-US"/>
+        </w:rPr>
+        <w:t>.</w:t>
+      </w:r>
+    </w:p>
+    <w:p>
+      <w:pPr>
+        <w:spacing w:after="0"/>
+        <w:jc w:val="both"/>
+        <w:rPr>
+          <w:b/>
+          <w:bCs/>
+          <w:u w:val="single"/>
+          <w:lang w:val="en-US"/>
+        </w:rPr>
+      </w:pPr>
+      <w:r>
+        <w:rPr>
+          <w:b/>
+          <w:bCs/>
+          <w:lang w:val="en-US"/>
+        </w:rPr>
+        <w:t xml:space="preserve">NOTE: </w:t>
+      </w:r>
+      <w:r>
+        <w:rPr>
+          <w:b/>
+          <w:bCs/>
+          <w:u w:val="single"/>
+          <w:lang w:val="en-US"/>
+        </w:rPr>
+        <w:t>Everytihng in Linux is a File</w:t>
+      </w:r>
+    </w:p>
+    <w:p>
+      <w:pPr>
+        <w:spacing w:after="0"/>
+        <w:jc w:val="both"/>
+        <w:rPr>
+          <w:b/>
+          <w:bCs/>
+          <w:lang w:val="en-US"/>
+        </w:rPr>
+      </w:pPr>
+      <w:r>
+        <w:rPr>
+          <w:b/>
+          <w:bCs/>
+          <w:lang w:val="en-US"/>
+        </w:rPr>
+        <w:t>Components of Linux OS:</w:t>
+      </w:r>
+    </w:p>
+    <w:p>
+      <w:pPr>
+        <w:spacing w:after="0"/>
+        <w:jc w:val="both"/>
+        <w:rPr>
+          <w:b/>
+          <w:bCs/>
+          <w:lang w:val="en-US"/>
+        </w:rPr>
+      </w:pPr>
+      <w:r>
+        <w:rPr>
+          <w:noProof/>
+        </w:rPr>
+        <w:drawing>
+          <wp:inline distT="0" distB="0" distL="0" distR="0" wp14:anchorId="2CF39800" wp14:editId="4F4EE26B">
+            <wp:extent cx="6645910" cy="4027805"/>
+            <wp:effectExtent l="0" t="0" r="2540" b="0"/>
+            <wp:docPr id="60961207" name="Picture 1"/>
+            <wp:cNvGraphicFramePr>
+              <a:graphicFrameLocks xmlns:a="http://schemas.openxmlformats.org/drawingml/2006/main" noChangeAspect="1"/>
+            </wp:cNvGraphicFramePr>
+            <a:graphic xmlns:a="http://schemas.openxmlformats.org/drawingml/2006/main">
+              <a:graphicData uri="http://schemas.openxmlformats.org/drawingml/2006/picture">
+                <pic:pic xmlns:pic="http://schemas.openxmlformats.org/drawingml/2006/picture">
+                  <pic:nvPicPr>
+                    <pic:cNvPr id="60961207" name=""/>
+                    <pic:cNvPicPr/>
+                  </pic:nvPicPr>
+                  <pic:blipFill>
+                    <a:blip r:embed="rId6"/>
+                    <a:stretch>
+                      <a:fillRect/>
+                    </a:stretch>
+                  </pic:blipFill>
+                  <pic:spPr>
+                    <a:xfrm>
+                      <a:off x="0" y="0"/>
+                      <a:ext cx="6645910" cy="4027805"/>
+                    </a:xfrm>
+                    <a:prstGeom prst="rect">
+                      <a:avLst/>
+                    </a:prstGeom>
+                  </pic:spPr>
+                </pic:pic>
+              </a:graphicData>
+            </a:graphic>
+          </wp:inline>
+        </w:drawing>
+      </w:r>
     </w:p>
     <w:p>
       <w:pPr>
@@ -827,6 +1970,7 @@
         <w:rPr>
           <w:lang w:val="en-US"/>
         </w:rPr>
+        <w:lastRenderedPageBreak/>
         <w:t>And we can check that using “chage” comand:</w:t>
       </w:r>
     </w:p>
@@ -1157,7 +2301,6 @@
         <w:rPr>
           <w:lang w:val="en-US"/>
         </w:rPr>
-        <w:lastRenderedPageBreak/>
         <w:tab/>
         <w:t xml:space="preserve">How to check what </w:t>
       </w:r>
@@ -1667,6 +2810,393 @@
           <w:lang w:val="en-US"/>
         </w:rPr>
         <w:t>All the setup shortcuts are present in the htop interface.</w:t>
+      </w:r>
+    </w:p>
+    <w:p>
+      <w:pPr>
+        <w:spacing w:after="0"/>
+        <w:ind w:left="720"/>
+        <w:jc w:val="both"/>
+        <w:rPr>
+          <w:b/>
+          <w:bCs/>
+          <w:lang w:val="en-US"/>
+        </w:rPr>
+      </w:pPr>
+    </w:p>
+    <w:p>
+      <w:pPr>
+        <w:pStyle w:val="ListParagraph"/>
+        <w:numPr>
+          <w:ilvl w:val="0"/>
+          <w:numId w:val="1"/>
+        </w:numPr>
+        <w:spacing w:after="0"/>
+        <w:jc w:val="both"/>
+        <w:rPr>
+          <w:b/>
+          <w:bCs/>
+          <w:lang w:val="en-US"/>
+        </w:rPr>
+      </w:pPr>
+      <w:r>
+        <w:rPr>
+          <w:b/>
+          <w:bCs/>
+          <w:lang w:val="en-US"/>
+        </w:rPr>
+        <w:t xml:space="preserve">ps </w:t>
+      </w:r>
+      <w:r>
+        <w:rPr>
+          <w:lang w:val="en-US"/>
+        </w:rPr>
+        <w:t>command: analyse about the processes running on the machine/server.</w:t>
+      </w:r>
+    </w:p>
+    <w:p>
+      <w:pPr>
+        <w:pStyle w:val="ListParagraph"/>
+        <w:spacing w:after="0"/>
+        <w:jc w:val="both"/>
+        <w:rPr>
+          <w:lang w:val="en-US"/>
+        </w:rPr>
+      </w:pPr>
+      <w:r>
+        <w:rPr>
+          <w:b/>
+          <w:bCs/>
+          <w:lang w:val="en-US"/>
+        </w:rPr>
+        <w:t xml:space="preserve">:&gt; </w:t>
+      </w:r>
+      <w:r>
+        <w:rPr>
+          <w:b/>
+          <w:bCs/>
+          <w:lang w:val="en-US"/>
+        </w:rPr>
+        <w:t>ps</w:t>
+      </w:r>
+      <w:r>
+        <w:rPr>
+          <w:lang w:val="en-US"/>
+        </w:rPr>
+        <w:t xml:space="preserve">: Displays a snapshot of processes associated with the current terminal. </w:t>
+      </w:r>
+    </w:p>
+    <w:p>
+      <w:pPr>
+        <w:pStyle w:val="ListParagraph"/>
+        <w:spacing w:after="0"/>
+        <w:jc w:val="both"/>
+        <w:rPr>
+          <w:lang w:val="en-US"/>
+        </w:rPr>
+      </w:pPr>
+      <w:r>
+        <w:rPr>
+          <w:b/>
+          <w:bCs/>
+          <w:lang w:val="en-US"/>
+        </w:rPr>
+        <w:t>:&gt;</w:t>
+      </w:r>
+      <w:r>
+        <w:rPr>
+          <w:lang w:val="en-US"/>
+        </w:rPr>
+        <w:t xml:space="preserve"> </w:t>
+      </w:r>
+      <w:r>
+        <w:rPr>
+          <w:b/>
+          <w:bCs/>
+          <w:lang w:val="en-US"/>
+        </w:rPr>
+        <w:t>ps aux</w:t>
+      </w:r>
+      <w:r>
+        <w:rPr>
+          <w:lang w:val="en-US"/>
+        </w:rPr>
+        <w:t xml:space="preserve">: Displays a detailed list of all processes running on the system, including those of other users. This is often used to get a comprehensive view of all processes. </w:t>
+      </w:r>
+    </w:p>
+    <w:p>
+      <w:pPr>
+        <w:pStyle w:val="ListParagraph"/>
+        <w:spacing w:after="0"/>
+        <w:jc w:val="both"/>
+        <w:rPr>
+          <w:lang w:val="en-US"/>
+        </w:rPr>
+      </w:pPr>
+      <w:r>
+        <w:rPr>
+          <w:b/>
+          <w:bCs/>
+          <w:lang w:val="en-US"/>
+        </w:rPr>
+        <w:t>:&gt;</w:t>
+      </w:r>
+      <w:r>
+        <w:rPr>
+          <w:lang w:val="en-US"/>
+        </w:rPr>
+        <w:t xml:space="preserve"> </w:t>
+      </w:r>
+      <w:r>
+        <w:rPr>
+          <w:lang w:val="en-US"/>
+        </w:rPr>
+        <w:t xml:space="preserve">ps -e: Shows information about every process on the system. </w:t>
+      </w:r>
+    </w:p>
+    <w:p>
+      <w:pPr>
+        <w:pStyle w:val="ListParagraph"/>
+        <w:spacing w:after="0"/>
+        <w:jc w:val="both"/>
+        <w:rPr>
+          <w:lang w:val="en-US"/>
+        </w:rPr>
+      </w:pPr>
+      <w:r>
+        <w:rPr>
+          <w:b/>
+          <w:bCs/>
+          <w:lang w:val="en-US"/>
+        </w:rPr>
+        <w:t xml:space="preserve">:&gt; </w:t>
+      </w:r>
+      <w:r>
+        <w:rPr>
+          <w:lang w:val="en-US"/>
+        </w:rPr>
+        <w:t>ps -ef: Similar to ps -e, providing a full listing of processes along with additional information.</w:t>
+      </w:r>
+    </w:p>
+    <w:p>
+      <w:pPr>
+        <w:pStyle w:val="ListParagraph"/>
+        <w:spacing w:after="0"/>
+        <w:jc w:val="both"/>
+        <w:rPr>
+          <w:lang w:val="en-US"/>
+        </w:rPr>
+      </w:pPr>
+      <w:r>
+        <w:rPr>
+          <w:lang w:val="en-US"/>
+        </w:rPr>
+        <w:t>The ps command, when used without specific options, typically shows a snapshot of processes associated with the terminal in which it is run.</w:t>
+      </w:r>
+      <w:r>
+        <w:rPr>
+          <w:lang w:val="en-US"/>
+        </w:rPr>
+        <w:t xml:space="preserve"> </w:t>
+      </w:r>
+    </w:p>
+    <w:p>
+      <w:pPr>
+        <w:pStyle w:val="ListParagraph"/>
+        <w:spacing w:after="0"/>
+        <w:jc w:val="both"/>
+        <w:rPr>
+          <w:lang w:val="en-US"/>
+        </w:rPr>
+      </w:pPr>
+    </w:p>
+    <w:p>
+      <w:pPr>
+        <w:pStyle w:val="ListParagraph"/>
+        <w:spacing w:after="0"/>
+        <w:jc w:val="both"/>
+        <w:rPr>
+          <w:lang w:val="en-US"/>
+        </w:rPr>
+      </w:pPr>
+      <w:r>
+        <w:rPr>
+          <w:lang w:val="en-US"/>
+        </w:rPr>
+        <w:t>Different terminal sessions may have different sets of running processes, and the ps command without specific options will display processes associated with the terminal from which it is executed. If you want to see a comprehensive list of all processes on the system, regardless of the terminal session, you can use the ps aux or ps -ef command as mentioned earlier.</w:t>
+      </w:r>
+    </w:p>
+    <w:p>
+      <w:pPr>
+        <w:pStyle w:val="ListParagraph"/>
+        <w:spacing w:after="0"/>
+        <w:jc w:val="both"/>
+        <w:rPr>
+          <w:lang w:val="en-US"/>
+        </w:rPr>
+      </w:pPr>
+    </w:p>
+    <w:p>
+      <w:pPr>
+        <w:pStyle w:val="ListParagraph"/>
+        <w:spacing w:after="0"/>
+        <w:jc w:val="both"/>
+        <w:rPr>
+          <w:lang w:val="en-US"/>
+        </w:rPr>
+      </w:pPr>
+    </w:p>
+    <w:p>
+      <w:pPr>
+        <w:pStyle w:val="ListParagraph"/>
+        <w:numPr>
+          <w:ilvl w:val="0"/>
+          <w:numId w:val="1"/>
+        </w:numPr>
+        <w:spacing w:after="0"/>
+        <w:jc w:val="both"/>
+        <w:rPr>
+          <w:lang w:val="en-US"/>
+        </w:rPr>
+      </w:pPr>
+      <w:r>
+        <w:rPr>
+          <w:b/>
+          <w:bCs/>
+          <w:lang w:val="en-US"/>
+        </w:rPr>
+        <w:t>Data Streams in Linux</w:t>
+      </w:r>
+      <w:r>
+        <w:rPr>
+          <w:lang w:val="en-US"/>
+        </w:rPr>
+        <w:t xml:space="preserve">: </w:t>
+      </w:r>
+      <w:r>
+        <w:rPr>
+          <w:lang w:val="en-US"/>
+        </w:rPr>
+        <w:t>In linux data streams have 3 by default channels. These 3 channels are fixed to 0, 1 and 2 for standard input stdin, standard output/stdout and standard error/stderr channel. You can use the output/err output from one command to be utilised for the next command using ‘</w:t>
+      </w:r>
+      <w:r>
+        <w:rPr>
+          <w:b/>
+          <w:bCs/>
+          <w:lang w:val="en-US"/>
+        </w:rPr>
+        <w:t xml:space="preserve">&gt;’ operator </w:t>
+      </w:r>
+      <w:r>
+        <w:rPr>
+          <w:lang w:val="en-US"/>
+        </w:rPr>
+        <w:t>between to commands. This is called comand chaining.</w:t>
+      </w:r>
+      <w:r>
+        <w:rPr>
+          <w:lang w:val="en-US"/>
+        </w:rPr>
+        <w:t xml:space="preserve"> Format is</w:t>
+      </w:r>
+    </w:p>
+    <w:p>
+      <w:pPr>
+        <w:pStyle w:val="ListParagraph"/>
+        <w:spacing w:after="0"/>
+        <w:ind w:left="1440"/>
+        <w:jc w:val="both"/>
+        <w:rPr>
+          <w:lang w:val="en-US"/>
+        </w:rPr>
+      </w:pPr>
+      <w:r>
+        <w:rPr>
+          <w:lang w:val="en-US"/>
+        </w:rPr>
+        <w:t xml:space="preserve"> &lt;command1&gt;  &lt;channel_number&gt; </w:t>
+      </w:r>
+      <w:r>
+        <w:rPr>
+          <w:b/>
+          <w:bCs/>
+          <w:lang w:val="en-US"/>
+        </w:rPr>
+        <w:t xml:space="preserve">&gt; </w:t>
+      </w:r>
+      <w:r>
+        <w:rPr>
+          <w:lang w:val="en-US"/>
+        </w:rPr>
+        <w:t>&lt;command2&gt;………..</w:t>
+      </w:r>
+    </w:p>
+    <w:p>
+      <w:pPr>
+        <w:pStyle w:val="ListParagraph"/>
+        <w:numPr>
+          <w:ilvl w:val="0"/>
+          <w:numId w:val="1"/>
+        </w:numPr>
+        <w:spacing w:after="0"/>
+        <w:jc w:val="both"/>
+        <w:rPr>
+          <w:lang w:val="en-US"/>
+        </w:rPr>
+      </w:pPr>
+      <w:r>
+        <w:rPr>
+          <w:b/>
+          <w:bCs/>
+          <w:lang w:val="en-US"/>
+        </w:rPr>
+        <w:t xml:space="preserve"> </w:t>
+      </w:r>
+      <w:r>
+        <w:rPr>
+          <w:b/>
+          <w:bCs/>
+          <w:lang w:val="en-US"/>
+        </w:rPr>
+        <w:t xml:space="preserve">Nano editor: </w:t>
+      </w:r>
+      <w:r>
+        <w:rPr>
+          <w:lang w:val="en-US"/>
+        </w:rPr>
+        <w:t>:&gt;nano &lt;file_name&gt;</w:t>
+      </w:r>
+    </w:p>
+    <w:p>
+      <w:pPr>
+        <w:pStyle w:val="ListParagraph"/>
+        <w:spacing w:after="0"/>
+        <w:jc w:val="both"/>
+        <w:rPr>
+          <w:lang w:val="en-US"/>
+        </w:rPr>
+      </w:pPr>
+      <w:r>
+        <w:rPr>
+          <w:lang w:val="en-US"/>
+        </w:rPr>
+        <w:t xml:space="preserve">It is a simple text editor to change and read file contents. Write out option is to save. ‘Where is ’ is search option. ‘Cut text’ is to cut entire line if not seleceted a specific part. ‘paste text’ is to paste/uncut option. </w:t>
+      </w:r>
+    </w:p>
+    <w:p>
+      <w:pPr>
+        <w:pStyle w:val="ListParagraph"/>
+        <w:spacing w:after="0"/>
+        <w:jc w:val="both"/>
+        <w:rPr>
+          <w:lang w:val="en-US"/>
+        </w:rPr>
+      </w:pPr>
+      <w:r>
+        <w:rPr>
+          <w:lang w:val="en-US"/>
+        </w:rPr>
+        <w:t>:&gt; nano +&lt;line_number&gt; &lt;file_name&gt;    //open at exactly given line number</w:t>
       </w:r>
     </w:p>
     <w:p>
@@ -1805,9 +3335,122 @@
     </w:lvl>
   </w:abstractNum>
   <w:abstractNum w:abstractNumId="1" w15:restartNumberingAfterBreak="0">
+    <w:nsid w:val="50FC2A5F"/>
+    <w:multiLevelType w:val="hybridMultilevel"/>
+    <w:tmpl w:val="50067554"/>
+    <w:lvl w:ilvl="0" w:tplc="40090001">
+      <w:start w:val="1"/>
+      <w:numFmt w:val="bullet"/>
+      <w:lvlText w:val=""/>
+      <w:lvlJc w:val="left"/>
+      <w:pPr>
+        <w:ind w:left="720" w:hanging="360"/>
+      </w:pPr>
+      <w:rPr>
+        <w:rFonts w:ascii="Symbol" w:hAnsi="Symbol" w:hint="default"/>
+      </w:rPr>
+    </w:lvl>
+    <w:lvl w:ilvl="1" w:tplc="40090003" w:tentative="1">
+      <w:start w:val="1"/>
+      <w:numFmt w:val="bullet"/>
+      <w:lvlText w:val="o"/>
+      <w:lvlJc w:val="left"/>
+      <w:pPr>
+        <w:ind w:left="1440" w:hanging="360"/>
+      </w:pPr>
+      <w:rPr>
+        <w:rFonts w:ascii="Courier New" w:hAnsi="Courier New" w:cs="Courier New" w:hint="default"/>
+      </w:rPr>
+    </w:lvl>
+    <w:lvl w:ilvl="2" w:tplc="40090005" w:tentative="1">
+      <w:start w:val="1"/>
+      <w:numFmt w:val="bullet"/>
+      <w:lvlText w:val=""/>
+      <w:lvlJc w:val="left"/>
+      <w:pPr>
+        <w:ind w:left="2160" w:hanging="360"/>
+      </w:pPr>
+      <w:rPr>
+        <w:rFonts w:ascii="Wingdings" w:hAnsi="Wingdings" w:hint="default"/>
+      </w:rPr>
+    </w:lvl>
+    <w:lvl w:ilvl="3" w:tplc="40090001" w:tentative="1">
+      <w:start w:val="1"/>
+      <w:numFmt w:val="bullet"/>
+      <w:lvlText w:val=""/>
+      <w:lvlJc w:val="left"/>
+      <w:pPr>
+        <w:ind w:left="2880" w:hanging="360"/>
+      </w:pPr>
+      <w:rPr>
+        <w:rFonts w:ascii="Symbol" w:hAnsi="Symbol" w:hint="default"/>
+      </w:rPr>
+    </w:lvl>
+    <w:lvl w:ilvl="4" w:tplc="40090003" w:tentative="1">
+      <w:start w:val="1"/>
+      <w:numFmt w:val="bullet"/>
+      <w:lvlText w:val="o"/>
+      <w:lvlJc w:val="left"/>
+      <w:pPr>
+        <w:ind w:left="3600" w:hanging="360"/>
+      </w:pPr>
+      <w:rPr>
+        <w:rFonts w:ascii="Courier New" w:hAnsi="Courier New" w:cs="Courier New" w:hint="default"/>
+      </w:rPr>
+    </w:lvl>
+    <w:lvl w:ilvl="5" w:tplc="40090005" w:tentative="1">
+      <w:start w:val="1"/>
+      <w:numFmt w:val="bullet"/>
+      <w:lvlText w:val=""/>
+      <w:lvlJc w:val="left"/>
+      <w:pPr>
+        <w:ind w:left="4320" w:hanging="360"/>
+      </w:pPr>
+      <w:rPr>
+        <w:rFonts w:ascii="Wingdings" w:hAnsi="Wingdings" w:hint="default"/>
+      </w:rPr>
+    </w:lvl>
+    <w:lvl w:ilvl="6" w:tplc="40090001" w:tentative="1">
+      <w:start w:val="1"/>
+      <w:numFmt w:val="bullet"/>
+      <w:lvlText w:val=""/>
+      <w:lvlJc w:val="left"/>
+      <w:pPr>
+        <w:ind w:left="5040" w:hanging="360"/>
+      </w:pPr>
+      <w:rPr>
+        <w:rFonts w:ascii="Symbol" w:hAnsi="Symbol" w:hint="default"/>
+      </w:rPr>
+    </w:lvl>
+    <w:lvl w:ilvl="7" w:tplc="40090003" w:tentative="1">
+      <w:start w:val="1"/>
+      <w:numFmt w:val="bullet"/>
+      <w:lvlText w:val="o"/>
+      <w:lvlJc w:val="left"/>
+      <w:pPr>
+        <w:ind w:left="5760" w:hanging="360"/>
+      </w:pPr>
+      <w:rPr>
+        <w:rFonts w:ascii="Courier New" w:hAnsi="Courier New" w:cs="Courier New" w:hint="default"/>
+      </w:rPr>
+    </w:lvl>
+    <w:lvl w:ilvl="8" w:tplc="40090005" w:tentative="1">
+      <w:start w:val="1"/>
+      <w:numFmt w:val="bullet"/>
+      <w:lvlText w:val=""/>
+      <w:lvlJc w:val="left"/>
+      <w:pPr>
+        <w:ind w:left="6480" w:hanging="360"/>
+      </w:pPr>
+      <w:rPr>
+        <w:rFonts w:ascii="Wingdings" w:hAnsi="Wingdings" w:hint="default"/>
+      </w:rPr>
+    </w:lvl>
+  </w:abstractNum>
+  <w:abstractNum w:abstractNumId="2" w15:restartNumberingAfterBreak="0">
     <w:nsid w:val="52A96C79"/>
     <w:multiLevelType w:val="hybridMultilevel"/>
-    <w:tmpl w:val="D188FF08"/>
+    <w:tmpl w:val="130AE216"/>
     <w:lvl w:ilvl="0" w:tplc="4009000F">
       <w:start w:val="1"/>
       <w:numFmt w:val="decimal"/>
@@ -1817,7 +3460,7 @@
         <w:ind w:left="720" w:hanging="360"/>
       </w:pPr>
     </w:lvl>
-    <w:lvl w:ilvl="1" w:tplc="40090019" w:tentative="1">
+    <w:lvl w:ilvl="1" w:tplc="40090019">
       <w:start w:val="1"/>
       <w:numFmt w:val="lowerLetter"/>
       <w:lvlText w:val="%2."/>
@@ -1891,10 +3534,13 @@
     </w:lvl>
   </w:abstractNum>
   <w:num w:numId="1" w16cid:durableId="1443571913">
-    <w:abstractNumId w:val="1"/>
+    <w:abstractNumId w:val="2"/>
   </w:num>
   <w:num w:numId="2" w16cid:durableId="387188140">
     <w:abstractNumId w:val="0"/>
+  </w:num>
+  <w:num w:numId="3" w16cid:durableId="1872298405">
+    <w:abstractNumId w:val="1"/>
   </w:num>
 </w:numbering>
 </file>
@@ -2337,6 +3983,38 @@
       <w:contextualSpacing/>
     </w:pPr>
   </w:style>
+  <w:style w:type="table" w:styleId="TableGrid">
+    <w:name w:val="Table Grid"/>
+    <w:basedOn w:val="TableNormal"/>
+    <w:uiPriority w:val="39"/>
+    <w:rsid w:val="00315806"/>
+    <w:pPr>
+      <w:spacing w:after="0" w:line="240" w:lineRule="auto"/>
+    </w:pPr>
+    <w:tblPr>
+      <w:tblBorders>
+        <w:top w:val="single" w:sz="4" w:space="0" w:color="auto"/>
+        <w:left w:val="single" w:sz="4" w:space="0" w:color="auto"/>
+        <w:bottom w:val="single" w:sz="4" w:space="0" w:color="auto"/>
+        <w:right w:val="single" w:sz="4" w:space="0" w:color="auto"/>
+        <w:insideH w:val="single" w:sz="4" w:space="0" w:color="auto"/>
+        <w:insideV w:val="single" w:sz="4" w:space="0" w:color="auto"/>
+      </w:tblBorders>
+    </w:tblPr>
+  </w:style>
+  <w:style w:type="character" w:styleId="HTMLCode">
+    <w:name w:val="HTML Code"/>
+    <w:basedOn w:val="DefaultParagraphFont"/>
+    <w:uiPriority w:val="99"/>
+    <w:semiHidden/>
+    <w:unhideWhenUsed/>
+    <w:rsid w:val="00315806"/>
+    <w:rPr>
+      <w:rFonts w:ascii="Courier New" w:eastAsia="Times New Roman" w:hAnsi="Courier New" w:cs="Courier New"/>
+      <w:sz w:val="20"/>
+      <w:szCs w:val="20"/>
+    </w:rPr>
+  </w:style>
 </w:styles>
 </file>
 

</xml_diff>

<commit_message>
Gen Mod added new
</commit_message>
<xml_diff>
--- a/Terminal/Linux terminal commands.docx
+++ b/Terminal/Linux terminal commands.docx
@@ -1,6 +1,6 @@
 
 <file path=word/document.xml><?xml version="1.0" encoding="utf-8"?>
-<w:document xmlns:wpc="http://schemas.microsoft.com/office/word/2010/wordprocessingCanvas" xmlns:cx="http://schemas.microsoft.com/office/drawing/2014/chartex" xmlns:cx1="http://schemas.microsoft.com/office/drawing/2015/9/8/chartex" xmlns:cx2="http://schemas.microsoft.com/office/drawing/2015/10/21/chartex" xmlns:cx3="http://schemas.microsoft.com/office/drawing/2016/5/9/chartex" xmlns:cx4="http://schemas.microsoft.com/office/drawing/2016/5/10/chartex" xmlns:cx5="http://schemas.microsoft.com/office/drawing/2016/5/11/chartex" xmlns:cx6="http://schemas.microsoft.com/office/drawing/2016/5/12/chartex" xmlns:cx7="http://schemas.microsoft.com/office/drawing/2016/5/13/chartex" xmlns:cx8="http://schemas.microsoft.com/office/drawing/2016/5/14/chartex" xmlns:mc="http://schemas.openxmlformats.org/markup-compatibility/2006" xmlns:aink="http://schemas.microsoft.com/office/drawing/2016/ink" xmlns:am3d="http://schemas.microsoft.com/office/drawing/2017/model3d" xmlns:o="urn:schemas-microsoft-com:office:office" xmlns:oel="http://schemas.microsoft.com/office/2019/extlst" xmlns:r="http://schemas.openxmlformats.org/officeDocument/2006/relationships" xmlns:m="http://schemas.openxmlformats.org/officeDocument/2006/math" xmlns:v="urn:schemas-microsoft-com:vml" xmlns:wp14="http://schemas.microsoft.com/office/word/2010/wordprocessingDrawing" xmlns:wp="http://schemas.openxmlformats.org/drawingml/2006/wordprocessingDrawing" xmlns:w10="urn:schemas-microsoft-com:office:word" xmlns:w="http://schemas.openxmlformats.org/wordprocessingml/2006/main" xmlns:w14="http://schemas.microsoft.com/office/word/2010/wordml" xmlns:w15="http://schemas.microsoft.com/office/word/2012/wordml" xmlns:w16cex="http://schemas.microsoft.com/office/word/2018/wordml/cex" xmlns:w16cid="http://schemas.microsoft.com/office/word/2016/wordml/cid" xmlns:w16="http://schemas.microsoft.com/office/word/2018/wordml" xmlns:w16du="http://schemas.microsoft.com/office/word/2023/wordml/word16du" xmlns:w16sdtdh="http://schemas.microsoft.com/office/word/2020/wordml/sdtdatahash" xmlns:w16se="http://schemas.microsoft.com/office/word/2015/wordml/symex" xmlns:wpg="http://schemas.microsoft.com/office/word/2010/wordprocessingGroup" xmlns:wpi="http://schemas.microsoft.com/office/word/2010/wordprocessingInk" xmlns:wne="http://schemas.microsoft.com/office/word/2006/wordml" xmlns:wps="http://schemas.microsoft.com/office/word/2010/wordprocessingShape" mc:Ignorable="w14 w15 w16se w16cid w16 w16cex w16sdtdh w16du wp14">
+<w:document xmlns:wpc="http://schemas.microsoft.com/office/word/2010/wordprocessingCanvas" xmlns:cx="http://schemas.microsoft.com/office/drawing/2014/chartex" xmlns:cx1="http://schemas.microsoft.com/office/drawing/2015/9/8/chartex" xmlns:cx2="http://schemas.microsoft.com/office/drawing/2015/10/21/chartex" xmlns:cx3="http://schemas.microsoft.com/office/drawing/2016/5/9/chartex" xmlns:cx4="http://schemas.microsoft.com/office/drawing/2016/5/10/chartex" xmlns:cx5="http://schemas.microsoft.com/office/drawing/2016/5/11/chartex" xmlns:cx6="http://schemas.microsoft.com/office/drawing/2016/5/12/chartex" xmlns:cx7="http://schemas.microsoft.com/office/drawing/2016/5/13/chartex" xmlns:cx8="http://schemas.microsoft.com/office/drawing/2016/5/14/chartex" xmlns:mc="http://schemas.openxmlformats.org/markup-compatibility/2006" xmlns:aink="http://schemas.microsoft.com/office/drawing/2016/ink" xmlns:am3d="http://schemas.microsoft.com/office/drawing/2017/model3d" xmlns:o="urn:schemas-microsoft-com:office:office" xmlns:oel="http://schemas.microsoft.com/office/2019/extlst" xmlns:r="http://schemas.openxmlformats.org/officeDocument/2006/relationships" xmlns:m="http://schemas.openxmlformats.org/officeDocument/2006/math" xmlns:v="urn:schemas-microsoft-com:vml" xmlns:wp14="http://schemas.microsoft.com/office/word/2010/wordprocessingDrawing" xmlns:wp="http://schemas.openxmlformats.org/drawingml/2006/wordprocessingDrawing" xmlns:w10="urn:schemas-microsoft-com:office:word" xmlns:w="http://schemas.openxmlformats.org/wordprocessingml/2006/main" xmlns:w14="http://schemas.microsoft.com/office/word/2010/wordml" xmlns:w15="http://schemas.microsoft.com/office/word/2012/wordml" xmlns:w16cex="http://schemas.microsoft.com/office/word/2018/wordml/cex" xmlns:w16cid="http://schemas.microsoft.com/office/word/2016/wordml/cid" xmlns:w16="http://schemas.microsoft.com/office/word/2018/wordml" xmlns:w16du="http://schemas.microsoft.com/office/word/2023/wordml/word16du" xmlns:w16sdtdh="http://schemas.microsoft.com/office/word/2020/wordml/sdtdatahash" xmlns:w16sdtfl="http://schemas.microsoft.com/office/word/2024/wordml/sdtformatlock" xmlns:w16se="http://schemas.microsoft.com/office/word/2015/wordml/symex" xmlns:wpg="http://schemas.microsoft.com/office/word/2010/wordprocessingGroup" xmlns:wpi="http://schemas.microsoft.com/office/word/2010/wordprocessingInk" xmlns:wne="http://schemas.microsoft.com/office/word/2006/wordml" xmlns:wps="http://schemas.microsoft.com/office/word/2010/wordprocessingShape" mc:Ignorable="w14 w15 w16se w16cid w16 w16cex w16sdtdh w16sdtfl w16du wp14">
   <w:body>
     <w:p>
       <w:pPr>
@@ -5924,6 +5924,53 @@
           <w:lang w:val="en-US"/>
         </w:rPr>
         <w:t>): cd ~</w:t>
+      </w:r>
+    </w:p>
+    <w:p>
+      <w:pPr>
+        <w:spacing w:after="0"/>
+        <w:jc w:val="both"/>
+        <w:rPr>
+          <w:b/>
+          <w:bCs/>
+          <w:lang w:val="en-US"/>
+        </w:rPr>
+      </w:pPr>
+      <w:r>
+        <w:rPr>
+          <w:b/>
+          <w:bCs/>
+          <w:lang w:val="en-US"/>
+        </w:rPr>
+        <w:t>For WSL on Windows: You can download wsl (make sure to add it to environment variables) and try installing available distributions by first knowing what distributions can be installed on your machine. This can be done by command in cmd:</w:t>
+      </w:r>
+      <w:r>
+        <w:rPr>
+          <w:b/>
+          <w:bCs/>
+          <w:lang w:val="en-US"/>
+        </w:rPr>
+        <w:br/>
+        <w:t xml:space="preserve">&gt; wsl –list –online  </w:t>
+      </w:r>
+    </w:p>
+    <w:p>
+      <w:pPr>
+        <w:spacing w:after="0"/>
+        <w:jc w:val="both"/>
+        <w:rPr>
+          <w:b/>
+          <w:bCs/>
+          <w:lang w:val="en-US"/>
+        </w:rPr>
+      </w:pPr>
+      <w:r>
+        <w:rPr>
+          <w:b/>
+          <w:bCs/>
+          <w:lang w:val="en-US"/>
+        </w:rPr>
+        <w:t>&gt; wsl install &lt;distro name&gt;</w:t>
       </w:r>
     </w:p>
     <w:p>
@@ -8920,7 +8967,7 @@
 </file>
 
 <file path=word/numbering.xml><?xml version="1.0" encoding="utf-8"?>
-<w:numbering xmlns:wpc="http://schemas.microsoft.com/office/word/2010/wordprocessingCanvas" xmlns:cx="http://schemas.microsoft.com/office/drawing/2014/chartex" xmlns:cx1="http://schemas.microsoft.com/office/drawing/2015/9/8/chartex" xmlns:cx2="http://schemas.microsoft.com/office/drawing/2015/10/21/chartex" xmlns:cx3="http://schemas.microsoft.com/office/drawing/2016/5/9/chartex" xmlns:cx4="http://schemas.microsoft.com/office/drawing/2016/5/10/chartex" xmlns:cx5="http://schemas.microsoft.com/office/drawing/2016/5/11/chartex" xmlns:cx6="http://schemas.microsoft.com/office/drawing/2016/5/12/chartex" xmlns:cx7="http://schemas.microsoft.com/office/drawing/2016/5/13/chartex" xmlns:cx8="http://schemas.microsoft.com/office/drawing/2016/5/14/chartex" xmlns:mc="http://schemas.openxmlformats.org/markup-compatibility/2006" xmlns:aink="http://schemas.microsoft.com/office/drawing/2016/ink" xmlns:am3d="http://schemas.microsoft.com/office/drawing/2017/model3d" xmlns:o="urn:schemas-microsoft-com:office:office" xmlns:oel="http://schemas.microsoft.com/office/2019/extlst" xmlns:r="http://schemas.openxmlformats.org/officeDocument/2006/relationships" xmlns:m="http://schemas.openxmlformats.org/officeDocument/2006/math" xmlns:v="urn:schemas-microsoft-com:vml" xmlns:wp14="http://schemas.microsoft.com/office/word/2010/wordprocessingDrawing" xmlns:wp="http://schemas.openxmlformats.org/drawingml/2006/wordprocessingDrawing" xmlns:w10="urn:schemas-microsoft-com:office:word" xmlns:w="http://schemas.openxmlformats.org/wordprocessingml/2006/main" xmlns:w14="http://schemas.microsoft.com/office/word/2010/wordml" xmlns:w15="http://schemas.microsoft.com/office/word/2012/wordml" xmlns:w16cex="http://schemas.microsoft.com/office/word/2018/wordml/cex" xmlns:w16cid="http://schemas.microsoft.com/office/word/2016/wordml/cid" xmlns:w16="http://schemas.microsoft.com/office/word/2018/wordml" xmlns:w16du="http://schemas.microsoft.com/office/word/2023/wordml/word16du" xmlns:w16sdtdh="http://schemas.microsoft.com/office/word/2020/wordml/sdtdatahash" xmlns:w16se="http://schemas.microsoft.com/office/word/2015/wordml/symex" xmlns:wpg="http://schemas.microsoft.com/office/word/2010/wordprocessingGroup" xmlns:wpi="http://schemas.microsoft.com/office/word/2010/wordprocessingInk" xmlns:wne="http://schemas.microsoft.com/office/word/2006/wordml" xmlns:wps="http://schemas.microsoft.com/office/word/2010/wordprocessingShape" mc:Ignorable="w14 w15 w16se w16cid w16 w16cex w16sdtdh w16du wp14">
+<w:numbering xmlns:wpc="http://schemas.microsoft.com/office/word/2010/wordprocessingCanvas" xmlns:cx="http://schemas.microsoft.com/office/drawing/2014/chartex" xmlns:cx1="http://schemas.microsoft.com/office/drawing/2015/9/8/chartex" xmlns:cx2="http://schemas.microsoft.com/office/drawing/2015/10/21/chartex" xmlns:cx3="http://schemas.microsoft.com/office/drawing/2016/5/9/chartex" xmlns:cx4="http://schemas.microsoft.com/office/drawing/2016/5/10/chartex" xmlns:cx5="http://schemas.microsoft.com/office/drawing/2016/5/11/chartex" xmlns:cx6="http://schemas.microsoft.com/office/drawing/2016/5/12/chartex" xmlns:cx7="http://schemas.microsoft.com/office/drawing/2016/5/13/chartex" xmlns:cx8="http://schemas.microsoft.com/office/drawing/2016/5/14/chartex" xmlns:mc="http://schemas.openxmlformats.org/markup-compatibility/2006" xmlns:aink="http://schemas.microsoft.com/office/drawing/2016/ink" xmlns:am3d="http://schemas.microsoft.com/office/drawing/2017/model3d" xmlns:o="urn:schemas-microsoft-com:office:office" xmlns:oel="http://schemas.microsoft.com/office/2019/extlst" xmlns:r="http://schemas.openxmlformats.org/officeDocument/2006/relationships" xmlns:m="http://schemas.openxmlformats.org/officeDocument/2006/math" xmlns:v="urn:schemas-microsoft-com:vml" xmlns:wp14="http://schemas.microsoft.com/office/word/2010/wordprocessingDrawing" xmlns:wp="http://schemas.openxmlformats.org/drawingml/2006/wordprocessingDrawing" xmlns:w10="urn:schemas-microsoft-com:office:word" xmlns:w="http://schemas.openxmlformats.org/wordprocessingml/2006/main" xmlns:w14="http://schemas.microsoft.com/office/word/2010/wordml" xmlns:w15="http://schemas.microsoft.com/office/word/2012/wordml" xmlns:w16cex="http://schemas.microsoft.com/office/word/2018/wordml/cex" xmlns:w16cid="http://schemas.microsoft.com/office/word/2016/wordml/cid" xmlns:w16="http://schemas.microsoft.com/office/word/2018/wordml" xmlns:w16du="http://schemas.microsoft.com/office/word/2023/wordml/word16du" xmlns:w16sdtdh="http://schemas.microsoft.com/office/word/2020/wordml/sdtdatahash" xmlns:w16sdtfl="http://schemas.microsoft.com/office/word/2024/wordml/sdtformatlock" xmlns:w16se="http://schemas.microsoft.com/office/word/2015/wordml/symex" xmlns:wpg="http://schemas.microsoft.com/office/word/2010/wordprocessingGroup" xmlns:wpi="http://schemas.microsoft.com/office/word/2010/wordprocessingInk" xmlns:wne="http://schemas.microsoft.com/office/word/2006/wordml" xmlns:wps="http://schemas.microsoft.com/office/word/2010/wordprocessingShape" mc:Ignorable="w14 w15 w16se w16cid w16 w16cex w16sdtdh w16sdtfl w16du wp14">
   <w:abstractNum w:abstractNumId="0" w15:restartNumberingAfterBreak="0">
     <w:nsid w:val="0BCA080F"/>
     <w:multiLevelType w:val="multilevel"/>
@@ -10971,7 +11018,7 @@
 </file>
 
 <file path=word/styles.xml><?xml version="1.0" encoding="utf-8"?>
-<w:styles xmlns:mc="http://schemas.openxmlformats.org/markup-compatibility/2006" xmlns:r="http://schemas.openxmlformats.org/officeDocument/2006/relationships" xmlns:w="http://schemas.openxmlformats.org/wordprocessingml/2006/main" xmlns:w14="http://schemas.microsoft.com/office/word/2010/wordml" xmlns:w15="http://schemas.microsoft.com/office/word/2012/wordml" xmlns:w16cex="http://schemas.microsoft.com/office/word/2018/wordml/cex" xmlns:w16cid="http://schemas.microsoft.com/office/word/2016/wordml/cid" xmlns:w16="http://schemas.microsoft.com/office/word/2018/wordml" xmlns:w16du="http://schemas.microsoft.com/office/word/2023/wordml/word16du" xmlns:w16sdtdh="http://schemas.microsoft.com/office/word/2020/wordml/sdtdatahash" xmlns:w16se="http://schemas.microsoft.com/office/word/2015/wordml/symex" mc:Ignorable="w14 w15 w16se w16cid w16 w16cex w16sdtdh w16du">
+<w:styles xmlns:mc="http://schemas.openxmlformats.org/markup-compatibility/2006" xmlns:r="http://schemas.openxmlformats.org/officeDocument/2006/relationships" xmlns:w="http://schemas.openxmlformats.org/wordprocessingml/2006/main" xmlns:w14="http://schemas.microsoft.com/office/word/2010/wordml" xmlns:w15="http://schemas.microsoft.com/office/word/2012/wordml" xmlns:w16cex="http://schemas.microsoft.com/office/word/2018/wordml/cex" xmlns:w16cid="http://schemas.microsoft.com/office/word/2016/wordml/cid" xmlns:w16="http://schemas.microsoft.com/office/word/2018/wordml" xmlns:w16du="http://schemas.microsoft.com/office/word/2023/wordml/word16du" xmlns:w16sdtdh="http://schemas.microsoft.com/office/word/2020/wordml/sdtdatahash" xmlns:w16sdtfl="http://schemas.microsoft.com/office/word/2024/wordml/sdtformatlock" xmlns:w16se="http://schemas.microsoft.com/office/word/2015/wordml/symex" mc:Ignorable="w14 w15 w16se w16cid w16 w16cex w16sdtdh w16sdtfl w16du">
   <w:docDefaults>
     <w:rPrDefault>
       <w:rPr>
@@ -11373,6 +11420,7 @@
   <w:style w:type="character" w:default="1" w:styleId="DefaultParagraphFont">
     <w:name w:val="Default Paragraph Font"/>
     <w:uiPriority w:val="1"/>
+    <w:semiHidden/>
     <w:unhideWhenUsed/>
   </w:style>
   <w:style w:type="table" w:default="1" w:styleId="TableNormal">

</xml_diff>